<commit_message>
Updated instructor guides Unit 2 + other details
Fixed presentationVideo link, updated HTML formatting
</commit_message>
<xml_diff>
--- a/units/2/lessons/2/resources/petascale-lesson-2.2-instructorGuide.docx
+++ b/units/2/lessons/2/resources/petascale-lesson-2.2-instructorGuide.docx
@@ -4,6 +4,29 @@
   <w:body>
     <w:p>
       <w:pPr>
+        <w:pStyle w:val="Title"/>
+        <w:rPr>
+          <w:rFonts w:ascii="Times New Roman" w:cs="Times New Roman" w:eastAsia="Times New Roman" w:hAnsi="Times New Roman"/>
+          <w:sz w:val="24"/>
+          <w:szCs w:val="24"/>
+        </w:rPr>
+      </w:pPr>
+      <w:bookmarkStart w:colFirst="0" w:colLast="0" w:name="_r0aj2jhi9pms" w:id="0"/>
+      <w:bookmarkEnd w:id="0"/>
+      <w:r>
+        <w:rPr>
+          <w:rtl w:val="0"/>
+        </w:rPr>
+        <w:t xml:space="preserve">Instructor Guide</w:t>
+      </w:r>
+      <w:r>
+        <w:rPr>
+          <w:rtl w:val="0"/>
+        </w:rPr>
+      </w:r>
+    </w:p>
+    <w:p>
+      <w:pPr>
         <w:rPr>
           <w:rFonts w:ascii="Times New Roman" w:cs="Times New Roman" w:eastAsia="Times New Roman" w:hAnsi="Times New Roman"/>
           <w:sz w:val="24"/>
@@ -391,45 +414,25 @@
           <w:rtl w:val="0"/>
         </w:rPr>
       </w:r>
-    </w:p>
-    <w:p>
-      <w:pPr>
-        <w:rPr>
-          <w:rFonts w:ascii="Times New Roman" w:cs="Times New Roman" w:eastAsia="Times New Roman" w:hAnsi="Times New Roman"/>
-          <w:sz w:val="24"/>
-          <w:szCs w:val="24"/>
-        </w:rPr>
-      </w:pPr>
-      <w:r>
-        <w:rPr>
-          <w:rtl w:val="0"/>
-        </w:rPr>
-      </w:r>
-    </w:p>
-    <w:p>
-      <w:pPr>
-        <w:rPr>
-          <w:rFonts w:ascii="Times New Roman" w:cs="Times New Roman" w:eastAsia="Times New Roman" w:hAnsi="Times New Roman"/>
-          <w:sz w:val="24"/>
-          <w:szCs w:val="24"/>
-        </w:rPr>
-      </w:pPr>
-      <w:r>
-        <w:rPr>
-          <w:rFonts w:ascii="Times New Roman" w:cs="Times New Roman" w:eastAsia="Times New Roman" w:hAnsi="Times New Roman"/>
-          <w:sz w:val="24"/>
-          <w:szCs w:val="24"/>
-        </w:rPr>
+      <w:r>
         <w:drawing>
-          <wp:inline distB="114300" distT="114300" distL="114300" distR="114300">
-            <wp:extent cx="5943600" cy="2946400"/>
+          <wp:anchor allowOverlap="1" behindDoc="0" distB="0" distT="0" distL="0" distR="0" hidden="0" layoutInCell="1" locked="0" relativeHeight="0" simplePos="0">
+            <wp:simplePos x="0" y="0"/>
+            <wp:positionH relativeFrom="column">
+              <wp:posOffset>95250</wp:posOffset>
+            </wp:positionH>
+            <wp:positionV relativeFrom="paragraph">
+              <wp:posOffset>161925</wp:posOffset>
+            </wp:positionV>
+            <wp:extent cx="5753633" cy="2862263"/>
             <wp:effectExtent b="0" l="0" r="0" t="0"/>
-            <wp:docPr id="1" name="image2.png"/>
+            <wp:wrapSquare wrapText="bothSides" distB="0" distT="0" distL="0" distR="0"/>
+            <wp:docPr id="2" name="image1.png"/>
             <a:graphic>
               <a:graphicData uri="http://schemas.openxmlformats.org/drawingml/2006/picture">
                 <pic:pic>
                   <pic:nvPicPr>
-                    <pic:cNvPr id="0" name="image2.png"/>
+                    <pic:cNvPr id="0" name="image1.png"/>
                     <pic:cNvPicPr preferRelativeResize="0"/>
                   </pic:nvPicPr>
                   <pic:blipFill>
@@ -442,7 +445,7 @@
                   <pic:spPr>
                     <a:xfrm>
                       <a:off x="0" y="0"/>
-                      <a:ext cx="5943600" cy="2946400"/>
+                      <a:ext cx="5753633" cy="2862263"/>
                     </a:xfrm>
                     <a:prstGeom prst="rect"/>
                     <a:ln/>
@@ -450,9 +453,32 @@
                 </pic:pic>
               </a:graphicData>
             </a:graphic>
-          </wp:inline>
+          </wp:anchor>
         </w:drawing>
       </w:r>
+    </w:p>
+    <w:p>
+      <w:pPr>
+        <w:rPr>
+          <w:rFonts w:ascii="Times New Roman" w:cs="Times New Roman" w:eastAsia="Times New Roman" w:hAnsi="Times New Roman"/>
+          <w:sz w:val="24"/>
+          <w:szCs w:val="24"/>
+        </w:rPr>
+      </w:pPr>
+      <w:r>
+        <w:rPr>
+          <w:rtl w:val="0"/>
+        </w:rPr>
+      </w:r>
+    </w:p>
+    <w:p>
+      <w:pPr>
+        <w:rPr>
+          <w:rFonts w:ascii="Times New Roman" w:cs="Times New Roman" w:eastAsia="Times New Roman" w:hAnsi="Times New Roman"/>
+          <w:sz w:val="24"/>
+          <w:szCs w:val="24"/>
+        </w:rPr>
+      </w:pPr>
       <w:r>
         <w:rPr>
           <w:rtl w:val="0"/>
@@ -489,14 +515,14 @@
         </w:rPr>
         <w:drawing>
           <wp:inline distB="114300" distT="114300" distL="114300" distR="114300">
-            <wp:extent cx="4848225" cy="3733800"/>
+            <wp:extent cx="4253618" cy="3281363"/>
             <wp:effectExtent b="0" l="0" r="0" t="0"/>
-            <wp:docPr id="2" name="image1.png"/>
+            <wp:docPr id="1" name="image2.png"/>
             <a:graphic>
               <a:graphicData uri="http://schemas.openxmlformats.org/drawingml/2006/picture">
                 <pic:pic>
                   <pic:nvPicPr>
-                    <pic:cNvPr id="0" name="image1.png"/>
+                    <pic:cNvPr id="0" name="image2.png"/>
                     <pic:cNvPicPr preferRelativeResize="0"/>
                   </pic:nvPicPr>
                   <pic:blipFill>
@@ -509,7 +535,7 @@
                   <pic:spPr>
                     <a:xfrm>
                       <a:off x="0" y="0"/>
-                      <a:ext cx="4848225" cy="3733800"/>
+                      <a:ext cx="4253618" cy="3281363"/>
                     </a:xfrm>
                     <a:prstGeom prst="rect"/>
                     <a:ln/>
@@ -890,20 +916,6 @@
       </w:pPr>
       <w:r>
         <w:rPr>
-          <w:rtl w:val="0"/>
-        </w:rPr>
-      </w:r>
-    </w:p>
-    <w:p>
-      <w:pPr>
-        <w:rPr>
-          <w:rFonts w:ascii="Times New Roman" w:cs="Times New Roman" w:eastAsia="Times New Roman" w:hAnsi="Times New Roman"/>
-          <w:sz w:val="24"/>
-          <w:szCs w:val="24"/>
-        </w:rPr>
-      </w:pPr>
-      <w:r>
-        <w:rPr>
           <w:rFonts w:ascii="Times New Roman" w:cs="Times New Roman" w:eastAsia="Times New Roman" w:hAnsi="Times New Roman"/>
           <w:sz w:val="24"/>
           <w:szCs w:val="24"/>
@@ -1087,6 +1099,121 @@
           <w:sz w:val="24"/>
           <w:szCs w:val="24"/>
         </w:rPr>
+      </w:pPr>
+      <w:r>
+        <w:rPr>
+          <w:rtl w:val="0"/>
+        </w:rPr>
+      </w:r>
+    </w:p>
+    <w:p>
+      <w:pPr>
+        <w:rPr>
+          <w:rFonts w:ascii="Times New Roman" w:cs="Times New Roman" w:eastAsia="Times New Roman" w:hAnsi="Times New Roman"/>
+          <w:sz w:val="24"/>
+          <w:szCs w:val="24"/>
+        </w:rPr>
+      </w:pPr>
+      <w:r>
+        <w:pict>
+          <v:rect style="width:0.0pt;height:1.5pt" o:hr="t" o:hrstd="t" o:hralign="center" fillcolor="#A0A0A0" stroked="f"/>
+        </w:pict>
+      </w:r>
+      <w:r>
+        <w:rPr>
+          <w:rtl w:val="0"/>
+        </w:rPr>
+      </w:r>
+    </w:p>
+    <w:p>
+      <w:pPr>
+        <w:rPr>
+          <w:rFonts w:ascii="Times New Roman" w:cs="Times New Roman" w:eastAsia="Times New Roman" w:hAnsi="Times New Roman"/>
+          <w:sz w:val="24"/>
+          <w:szCs w:val="24"/>
+        </w:rPr>
+      </w:pPr>
+      <w:r>
+        <w:rPr>
+          <w:rtl w:val="0"/>
+        </w:rPr>
+      </w:r>
+    </w:p>
+    <w:p>
+      <w:pPr>
+        <w:pStyle w:val="Title"/>
+        <w:rPr/>
+      </w:pPr>
+      <w:bookmarkStart w:colFirst="0" w:colLast="0" w:name="_xim4t8iwzxi4" w:id="1"/>
+      <w:bookmarkEnd w:id="1"/>
+      <w:r>
+        <w:rPr>
+          <w:rtl w:val="0"/>
+        </w:rPr>
+        <w:t xml:space="preserve">Common Pitfalls for Students and Instructors</w:t>
+      </w:r>
+    </w:p>
+    <w:p>
+      <w:pPr>
+        <w:rPr/>
+      </w:pPr>
+      <w:r>
+        <w:rPr>
+          <w:rtl w:val="0"/>
+        </w:rPr>
+      </w:r>
+    </w:p>
+    <w:p>
+      <w:pPr>
+        <w:rPr>
+          <w:b w:val="1"/>
+          <w:sz w:val="28"/>
+          <w:szCs w:val="28"/>
+        </w:rPr>
+      </w:pPr>
+      <w:r>
+        <w:rPr>
+          <w:b w:val="1"/>
+          <w:sz w:val="28"/>
+          <w:szCs w:val="28"/>
+          <w:rtl w:val="0"/>
+        </w:rPr>
+        <w:t xml:space="preserve">Few Pitfalls identified for the current lesson are:</w:t>
+      </w:r>
+    </w:p>
+    <w:p>
+      <w:pPr>
+        <w:numPr>
+          <w:ilvl w:val="0"/>
+          <w:numId w:val="1"/>
+        </w:numPr>
+        <w:ind w:left="720" w:hanging="360"/>
+      </w:pPr>
+      <w:r>
+        <w:rPr>
+          <w:rtl w:val="0"/>
+        </w:rPr>
+        <w:t xml:space="preserve">Lack of knowledge of Computer Organization and Architecture</w:t>
+      </w:r>
+    </w:p>
+    <w:p>
+      <w:pPr>
+        <w:numPr>
+          <w:ilvl w:val="0"/>
+          <w:numId w:val="1"/>
+        </w:numPr>
+        <w:ind w:left="720" w:hanging="360"/>
+      </w:pPr>
+      <w:r>
+        <w:rPr>
+          <w:rtl w:val="0"/>
+        </w:rPr>
+        <w:t xml:space="preserve">Lack of knowledge of Supercomputing as a domain.</w:t>
+      </w:r>
+    </w:p>
+    <w:p>
+      <w:pPr>
+        <w:rPr/>
       </w:pPr>
       <w:r>
         <w:rPr>
@@ -1159,7 +1286,121 @@
 </file>
 
 <file path=word/numbering.xml><?xml version="1.0" encoding="utf-8"?>
-<w:numbering xmlns:mc="http://schemas.openxmlformats.org/markup-compatibility/2006" xmlns:o="urn:schemas-microsoft-com:office:office" xmlns:r="http://schemas.openxmlformats.org/officeDocument/2006/relationships" xmlns:m="http://schemas.openxmlformats.org/officeDocument/2006/math" xmlns:v="urn:schemas-microsoft-com:vml" xmlns:wp="http://schemas.openxmlformats.org/drawingml/2006/wordprocessingDrawing" xmlns:w10="urn:schemas-microsoft-com:office:word" xmlns:w="http://schemas.openxmlformats.org/wordprocessingml/2006/main" xmlns:wne="http://schemas.microsoft.com/office/word/2006/wordml" xmlns:sl="http://schemas.openxmlformats.org/schemaLibrary/2006/main" xmlns:a="http://schemas.openxmlformats.org/drawingml/2006/main" xmlns:pic="http://schemas.openxmlformats.org/drawingml/2006/picture" xmlns:c="http://schemas.openxmlformats.org/drawingml/2006/chart" xmlns:lc="http://schemas.openxmlformats.org/drawingml/2006/lockedCanvas" xmlns:dgm="http://schemas.openxmlformats.org/drawingml/2006/diagram" xmlns:wps="http://schemas.microsoft.com/office/word/2010/wordprocessingShape" xmlns:wpg="http://schemas.microsoft.com/office/word/2010/wordprocessingGroup" xmlns:w14="http://schemas.microsoft.com/office/word/2010/wordml" xmlns:w15="http://schemas.microsoft.com/office/word/2012/wordml"/>
+<w:numbering xmlns:mc="http://schemas.openxmlformats.org/markup-compatibility/2006" xmlns:o="urn:schemas-microsoft-com:office:office" xmlns:r="http://schemas.openxmlformats.org/officeDocument/2006/relationships" xmlns:m="http://schemas.openxmlformats.org/officeDocument/2006/math" xmlns:v="urn:schemas-microsoft-com:vml" xmlns:wp="http://schemas.openxmlformats.org/drawingml/2006/wordprocessingDrawing" xmlns:w10="urn:schemas-microsoft-com:office:word" xmlns:w="http://schemas.openxmlformats.org/wordprocessingml/2006/main" xmlns:wne="http://schemas.microsoft.com/office/word/2006/wordml" xmlns:sl="http://schemas.openxmlformats.org/schemaLibrary/2006/main" xmlns:a="http://schemas.openxmlformats.org/drawingml/2006/main" xmlns:pic="http://schemas.openxmlformats.org/drawingml/2006/picture" xmlns:c="http://schemas.openxmlformats.org/drawingml/2006/chart" xmlns:lc="http://schemas.openxmlformats.org/drawingml/2006/lockedCanvas" xmlns:dgm="http://schemas.openxmlformats.org/drawingml/2006/diagram" xmlns:wps="http://schemas.microsoft.com/office/word/2010/wordprocessingShape" xmlns:wpg="http://schemas.microsoft.com/office/word/2010/wordprocessingGroup" xmlns:w14="http://schemas.microsoft.com/office/word/2010/wordml" xmlns:w15="http://schemas.microsoft.com/office/word/2012/wordml">
+  <w:abstractNum w:abstractNumId="1">
+    <w:lvl w:ilvl="0">
+      <w:start w:val="1"/>
+      <w:numFmt w:val="decimal"/>
+      <w:lvlText w:val="%1)"/>
+      <w:lvlJc w:val="left"/>
+      <w:pPr>
+        <w:ind w:left="720" w:hanging="360"/>
+      </w:pPr>
+      <w:rPr>
+        <w:u w:val="none"/>
+      </w:rPr>
+    </w:lvl>
+    <w:lvl w:ilvl="1">
+      <w:start w:val="1"/>
+      <w:numFmt w:val="lowerLetter"/>
+      <w:lvlText w:val="%2)"/>
+      <w:lvlJc w:val="left"/>
+      <w:pPr>
+        <w:ind w:left="1440" w:hanging="360"/>
+      </w:pPr>
+      <w:rPr>
+        <w:u w:val="none"/>
+      </w:rPr>
+    </w:lvl>
+    <w:lvl w:ilvl="2">
+      <w:start w:val="1"/>
+      <w:numFmt w:val="lowerRoman"/>
+      <w:lvlText w:val="%3)"/>
+      <w:lvlJc w:val="right"/>
+      <w:pPr>
+        <w:ind w:left="2160" w:hanging="360"/>
+      </w:pPr>
+      <w:rPr>
+        <w:u w:val="none"/>
+      </w:rPr>
+    </w:lvl>
+    <w:lvl w:ilvl="3">
+      <w:start w:val="1"/>
+      <w:numFmt w:val="decimal"/>
+      <w:lvlText w:val="(%4)"/>
+      <w:lvlJc w:val="left"/>
+      <w:pPr>
+        <w:ind w:left="2880" w:hanging="360"/>
+      </w:pPr>
+      <w:rPr>
+        <w:u w:val="none"/>
+      </w:rPr>
+    </w:lvl>
+    <w:lvl w:ilvl="4">
+      <w:start w:val="1"/>
+      <w:numFmt w:val="lowerLetter"/>
+      <w:lvlText w:val="(%5)"/>
+      <w:lvlJc w:val="left"/>
+      <w:pPr>
+        <w:ind w:left="3600" w:hanging="360"/>
+      </w:pPr>
+      <w:rPr>
+        <w:u w:val="none"/>
+      </w:rPr>
+    </w:lvl>
+    <w:lvl w:ilvl="5">
+      <w:start w:val="1"/>
+      <w:numFmt w:val="lowerRoman"/>
+      <w:lvlText w:val="(%6)"/>
+      <w:lvlJc w:val="right"/>
+      <w:pPr>
+        <w:ind w:left="4320" w:hanging="360"/>
+      </w:pPr>
+      <w:rPr>
+        <w:u w:val="none"/>
+      </w:rPr>
+    </w:lvl>
+    <w:lvl w:ilvl="6">
+      <w:start w:val="1"/>
+      <w:numFmt w:val="decimal"/>
+      <w:lvlText w:val="%7."/>
+      <w:lvlJc w:val="left"/>
+      <w:pPr>
+        <w:ind w:left="5040" w:hanging="360"/>
+      </w:pPr>
+      <w:rPr>
+        <w:u w:val="none"/>
+      </w:rPr>
+    </w:lvl>
+    <w:lvl w:ilvl="7">
+      <w:start w:val="1"/>
+      <w:numFmt w:val="lowerLetter"/>
+      <w:lvlText w:val="%8."/>
+      <w:lvlJc w:val="left"/>
+      <w:pPr>
+        <w:ind w:left="5760" w:hanging="360"/>
+      </w:pPr>
+      <w:rPr>
+        <w:u w:val="none"/>
+      </w:rPr>
+    </w:lvl>
+    <w:lvl w:ilvl="8">
+      <w:start w:val="1"/>
+      <w:numFmt w:val="lowerRoman"/>
+      <w:lvlText w:val="%9."/>
+      <w:lvlJc w:val="right"/>
+      <w:pPr>
+        <w:ind w:left="6480" w:hanging="360"/>
+      </w:pPr>
+      <w:rPr>
+        <w:u w:val="none"/>
+      </w:rPr>
+    </w:lvl>
+  </w:abstractNum>
+  <w:num w:numId="1">
+    <w:abstractNumId w:val="1"/>
+  </w:num>
+</w:numbering>
 </file>
 
 <file path=word/styles.xml><?xml version="1.0" encoding="utf-8"?>
@@ -1167,9 +1408,8 @@
   <w:docDefaults>
     <w:rPrDefault>
       <w:rPr>
-        <w:rFonts w:ascii="Arial" w:cs="Arial" w:eastAsia="Arial" w:hAnsi="Arial"/>
-        <w:sz w:val="22"/>
-        <w:szCs w:val="22"/>
+        <w:sz w:val="24"/>
+        <w:szCs w:val="24"/>
         <w:lang w:val="en"/>
       </w:rPr>
     </w:rPrDefault>
@@ -1283,9 +1523,10 @@
     <w:pPr>
       <w:keepNext w:val="1"/>
       <w:keepLines w:val="1"/>
-      <w:spacing w:after="60" w:before="0" w:lineRule="auto"/>
+      <w:spacing w:after="60" w:lineRule="auto"/>
     </w:pPr>
     <w:rPr>
+      <w:rFonts w:ascii="Times New Roman" w:cs="Times New Roman" w:eastAsia="Times New Roman" w:hAnsi="Times New Roman"/>
       <w:sz w:val="52"/>
       <w:szCs w:val="52"/>
     </w:rPr>

</xml_diff>